<commit_message>
Add comparision with red and black tree.
</commit_message>
<xml_diff>
--- a/mysql/cn.docx
+++ b/mysql/cn.docx
@@ -343,6 +343,237 @@
           <w:rFonts w:hint="eastAsia"/>
         </w:rPr>
       </w:pPr>
+    </w:p>
+    <w:p>
+      <w:pPr>
+        <w:rPr>
+          <w:rFonts w:hint="eastAsia"/>
+        </w:rPr>
+      </w:pPr>
+      <w:r>
+        <w:rPr>
+          <w:rFonts w:hint="eastAsia"/>
+        </w:rPr>
+        <w:t xml:space="preserve">3. </w:t>
+      </w:r>
+      <w:r>
+        <w:rPr>
+          <w:rFonts w:hint="eastAsia"/>
+        </w:rPr>
+        <w:t>与红黑树的比较</w:t>
+      </w:r>
+    </w:p>
+    <w:p>
+      <w:pPr>
+        <w:rPr>
+          <w:rFonts w:hint="eastAsia"/>
+        </w:rPr>
+      </w:pPr>
+      <w:r>
+        <w:rPr>
+          <w:rFonts w:hint="eastAsia"/>
+        </w:rPr>
+        <w:t>红黑树等平衡树也可以用来实现索引，但是文件系统及数据库系统普遍采用</w:t>
+      </w:r>
+      <w:r>
+        <w:rPr>
+          <w:rFonts w:hint="eastAsia"/>
+        </w:rPr>
+        <w:t xml:space="preserve"> B+ Tree </w:t>
+      </w:r>
+      <w:r>
+        <w:rPr>
+          <w:rFonts w:hint="eastAsia"/>
+        </w:rPr>
+        <w:t>作为索引结构，主要有以下两个原因：</w:t>
+      </w:r>
+    </w:p>
+    <w:p/>
+    <w:p>
+      <w:pPr>
+        <w:rPr>
+          <w:rFonts w:hint="eastAsia"/>
+        </w:rPr>
+      </w:pPr>
+      <w:r>
+        <w:rPr>
+          <w:rFonts w:hint="eastAsia"/>
+        </w:rPr>
+        <w:t>（一）更少的查找次数</w:t>
+      </w:r>
+    </w:p>
+    <w:p>
+      <w:pPr>
+        <w:rPr>
+          <w:rFonts w:hint="eastAsia"/>
+        </w:rPr>
+      </w:pPr>
+      <w:r>
+        <w:rPr>
+          <w:rFonts w:hint="eastAsia"/>
+        </w:rPr>
+        <w:t>平衡树查找操作的时间复杂度和树高</w:t>
+      </w:r>
+      <w:r>
+        <w:rPr>
+          <w:rFonts w:hint="eastAsia"/>
+        </w:rPr>
+        <w:t xml:space="preserve"> h </w:t>
+      </w:r>
+      <w:r>
+        <w:rPr>
+          <w:rFonts w:hint="eastAsia"/>
+        </w:rPr>
+        <w:t>相关，</w:t>
+      </w:r>
+      <w:r>
+        <w:rPr>
+          <w:rFonts w:hint="eastAsia"/>
+        </w:rPr>
+        <w:t>O(h)=O(logdN)</w:t>
+      </w:r>
+      <w:r>
+        <w:rPr>
+          <w:rFonts w:hint="eastAsia"/>
+        </w:rPr>
+        <w:t>，其中</w:t>
+      </w:r>
+      <w:r>
+        <w:rPr>
+          <w:rFonts w:hint="eastAsia"/>
+        </w:rPr>
+        <w:t xml:space="preserve"> d </w:t>
+      </w:r>
+      <w:r>
+        <w:rPr>
+          <w:rFonts w:hint="eastAsia"/>
+        </w:rPr>
+        <w:t>为每个节点的出度。</w:t>
+      </w:r>
+    </w:p>
+    <w:p>
+      <w:pPr>
+        <w:rPr>
+          <w:rFonts w:hint="eastAsia"/>
+        </w:rPr>
+      </w:pPr>
+      <w:r>
+        <w:rPr>
+          <w:rFonts w:hint="eastAsia"/>
+        </w:rPr>
+        <w:t>红黑树的出度为</w:t>
+      </w:r>
+      <w:r>
+        <w:rPr>
+          <w:rFonts w:hint="eastAsia"/>
+        </w:rPr>
+        <w:t xml:space="preserve"> 2</w:t>
+      </w:r>
+      <w:r>
+        <w:rPr>
+          <w:rFonts w:hint="eastAsia"/>
+        </w:rPr>
+        <w:t>，而</w:t>
+      </w:r>
+      <w:r>
+        <w:rPr>
+          <w:rFonts w:hint="eastAsia"/>
+        </w:rPr>
+        <w:t xml:space="preserve"> B+ Tree </w:t>
+      </w:r>
+      <w:r>
+        <w:rPr>
+          <w:rFonts w:hint="eastAsia"/>
+        </w:rPr>
+        <w:t>的出度一般都非常大，所以红黑树的树高</w:t>
+      </w:r>
+      <w:r>
+        <w:rPr>
+          <w:rFonts w:hint="eastAsia"/>
+        </w:rPr>
+        <w:t xml:space="preserve"> h </w:t>
+      </w:r>
+      <w:r>
+        <w:rPr>
+          <w:rFonts w:hint="eastAsia"/>
+        </w:rPr>
+        <w:t>很明显比</w:t>
+      </w:r>
+      <w:r>
+        <w:rPr>
+          <w:rFonts w:hint="eastAsia"/>
+        </w:rPr>
+        <w:t xml:space="preserve"> B+ Tree </w:t>
+      </w:r>
+      <w:r>
+        <w:rPr>
+          <w:rFonts w:hint="eastAsia"/>
+        </w:rPr>
+        <w:t>大非常多，查找的次数也就更多。</w:t>
+      </w:r>
+    </w:p>
+    <w:p>
+      <w:pPr>
+        <w:rPr>
+          <w:rFonts w:hint="eastAsia"/>
+        </w:rPr>
+      </w:pPr>
+      <w:r>
+        <w:rPr>
+          <w:rFonts w:hint="eastAsia"/>
+        </w:rPr>
+        <w:t>（二）利用磁盘预读特性</w:t>
+      </w:r>
+    </w:p>
+    <w:p>
+      <w:pPr>
+        <w:rPr>
+          <w:rFonts w:hint="eastAsia"/>
+        </w:rPr>
+      </w:pPr>
+      <w:r>
+        <w:rPr>
+          <w:rFonts w:hint="eastAsia"/>
+        </w:rPr>
+        <w:t>为了减少磁盘</w:t>
+      </w:r>
+      <w:r>
+        <w:rPr>
+          <w:rFonts w:hint="eastAsia"/>
+        </w:rPr>
+        <w:t xml:space="preserve"> I/O </w:t>
+      </w:r>
+      <w:r>
+        <w:rPr>
+          <w:rFonts w:hint="eastAsia"/>
+        </w:rPr>
+        <w:t>操作，磁盘往往不是严格按需读取，而是每次都会预读。预读过程中，磁盘进行顺序读取，顺序读取不需要进行磁盘寻道，并且只需要很短的旋转时间，速度会非常快。</w:t>
+      </w:r>
+    </w:p>
+    <w:p>
+      <w:pPr>
+        <w:rPr>
+          <w:rFonts w:hint="eastAsia"/>
+        </w:rPr>
+      </w:pPr>
+      <w:r>
+        <w:rPr>
+          <w:rFonts w:hint="eastAsia"/>
+        </w:rPr>
+        <w:t>操作系统一般将内存和磁盘分割成固定大小的块，每一块称为一页，内存与磁盘以页为单位交换数据。数据库系统将索引的一个节点的大小设置为页的大小，使得一次</w:t>
+      </w:r>
+      <w:r>
+        <w:rPr>
+          <w:rFonts w:hint="eastAsia"/>
+        </w:rPr>
+        <w:t xml:space="preserve"> I/O </w:t>
+      </w:r>
+      <w:r>
+        <w:rPr>
+          <w:rFonts w:hint="eastAsia"/>
+        </w:rPr>
+        <w:t>就能完全载入一个节点。并且可以利用预读特性，相邻的节点也能够被预先载入。</w:t>
+      </w:r>
     </w:p>
     <w:p>
       <w:pPr>

</xml_diff>

<commit_message>
Add spatial data index.
</commit_message>
<xml_diff>
--- a/mysql/cn.docx
+++ b/mysql/cn.docx
@@ -801,11 +801,71 @@
         <w:t>版本中也开始支持全文索引。</w:t>
       </w:r>
     </w:p>
+    <w:p/>
+    <w:p>
+      <w:r>
+        <w:rPr>
+          <w:rFonts w:hint="eastAsia"/>
+        </w:rPr>
+        <w:t xml:space="preserve">4. </w:t>
+      </w:r>
+      <w:r>
+        <w:rPr>
+          <w:rFonts w:hint="eastAsia"/>
+        </w:rPr>
+        <w:t>空间数据索引</w:t>
+      </w:r>
+    </w:p>
+    <w:p>
+      <w:r>
+        <w:rPr>
+          <w:rFonts w:hint="eastAsia"/>
+        </w:rPr>
+        <w:t xml:space="preserve">MyISAM </w:t>
+      </w:r>
+      <w:r>
+        <w:rPr>
+          <w:rFonts w:hint="eastAsia"/>
+        </w:rPr>
+        <w:t>存储引擎支持空间数据索引（</w:t>
+      </w:r>
+      <w:r>
+        <w:rPr>
+          <w:rFonts w:hint="eastAsia"/>
+        </w:rPr>
+        <w:t>R-Tree</w:t>
+      </w:r>
+      <w:r>
+        <w:rPr>
+          <w:rFonts w:hint="eastAsia"/>
+        </w:rPr>
+        <w:t>），可以用于地理数据存储。空间数据索引会从所有维度来索引数据，可以有效地使用任意维度来进行组合查询。</w:t>
+      </w:r>
+    </w:p>
+    <w:p>
+      <w:r>
+        <w:rPr>
+          <w:rFonts w:hint="eastAsia"/>
+        </w:rPr>
+        <w:t>必须使用</w:t>
+      </w:r>
+      <w:r>
+        <w:rPr>
+          <w:rFonts w:hint="eastAsia"/>
+        </w:rPr>
+        <w:t xml:space="preserve"> GIS </w:t>
+      </w:r>
+      <w:r>
+        <w:rPr>
+          <w:rFonts w:hint="eastAsia"/>
+        </w:rPr>
+        <w:t>相关的函数来维护数据。</w:t>
+      </w:r>
+    </w:p>
     <w:p>
       <w:bookmarkStart w:id="0" w:name="_GoBack"/>
       <w:bookmarkEnd w:id="0"/>
     </w:p>
-    <w:p/>
     <w:p/>
     <w:p/>
     <w:sectPr>

</xml_diff>

<commit_message>
Add order of indexed columns.
</commit_message>
<xml_diff>
--- a/mysql/cn.docx
+++ b/mysql/cn.docx
@@ -940,10 +940,60 @@
         <w:t>设置为多列索引。</w:t>
       </w:r>
     </w:p>
+    <w:p/>
+    <w:p>
+      <w:pPr>
+        <w:rPr>
+          <w:rFonts w:hint="eastAsia"/>
+        </w:rPr>
+      </w:pPr>
+      <w:r>
+        <w:rPr>
+          <w:rFonts w:hint="eastAsia"/>
+        </w:rPr>
+        <w:t xml:space="preserve">3. </w:t>
+      </w:r>
+      <w:r>
+        <w:rPr>
+          <w:rFonts w:hint="eastAsia"/>
+        </w:rPr>
+        <w:t>索引列的顺序</w:t>
+      </w:r>
+    </w:p>
+    <w:p/>
+    <w:p>
+      <w:r>
+        <w:rPr>
+          <w:rFonts w:hint="eastAsia"/>
+        </w:rPr>
+        <w:t>让选择性最强的索引列放在前面。</w:t>
+      </w:r>
+    </w:p>
+    <w:p>
+      <w:r>
+        <w:rPr>
+          <w:rFonts w:hint="eastAsia"/>
+        </w:rPr>
+        <w:t>索引的选择性是指：不重复的索引值和记录总数的比值。最大值为</w:t>
+      </w:r>
+      <w:r>
+        <w:rPr>
+          <w:rFonts w:hint="eastAsia"/>
+        </w:rPr>
+        <w:t xml:space="preserve"> 1</w:t>
+      </w:r>
+      <w:r>
+        <w:rPr>
+          <w:rFonts w:hint="eastAsia"/>
+        </w:rPr>
+        <w:t>，此时每个记录都有唯一的索引与其对应。选择性越高，查询效率也越高。</w:t>
+      </w:r>
+    </w:p>
     <w:p>
       <w:bookmarkStart w:id="0" w:name="_GoBack"/>
       <w:bookmarkEnd w:id="0"/>
     </w:p>
+    <w:p/>
     <w:p/>
     <w:p/>
     <w:sectPr>

</xml_diff>

<commit_message>
Add advantages of index.
</commit_message>
<xml_diff>
--- a/mysql/cn.docx
+++ b/mysql/cn.docx
@@ -1145,11 +1145,115 @@
         <w:t>引擎，若辅助索引能够覆盖查询，则无需访问主索引。</w:t>
       </w:r>
     </w:p>
+    <w:p/>
+    <w:p>
+      <w:r>
+        <w:rPr>
+          <w:rFonts w:hint="eastAsia"/>
+        </w:rPr>
+        <w:t>索引的优点</w:t>
+      </w:r>
+    </w:p>
+    <w:p>
+      <w:r>
+        <w:rPr>
+          <w:rFonts w:hint="eastAsia"/>
+        </w:rPr>
+        <w:t>大大减少了服务器需要扫描的数据行数。</w:t>
+      </w:r>
+    </w:p>
+    <w:p>
+      <w:r>
+        <w:rPr>
+          <w:rFonts w:hint="eastAsia"/>
+        </w:rPr>
+        <w:t>帮助服务器避免进行排序和分组，以及避免创建临时表（</w:t>
+      </w:r>
+      <w:r>
+        <w:rPr>
+          <w:rFonts w:hint="eastAsia"/>
+        </w:rPr>
+        <w:t xml:space="preserve">B+Tree </w:t>
+      </w:r>
+      <w:r>
+        <w:rPr>
+          <w:rFonts w:hint="eastAsia"/>
+        </w:rPr>
+        <w:t>索引是有序的，可以用于</w:t>
+      </w:r>
+      <w:r>
+        <w:rPr>
+          <w:rFonts w:hint="eastAsia"/>
+        </w:rPr>
+        <w:t xml:space="preserve"> ORDER BY </w:t>
+      </w:r>
+      <w:r>
+        <w:rPr>
+          <w:rFonts w:hint="eastAsia"/>
+        </w:rPr>
+        <w:t>和</w:t>
+      </w:r>
+      <w:r>
+        <w:rPr>
+          <w:rFonts w:hint="eastAsia"/>
+        </w:rPr>
+        <w:t xml:space="preserve"> GROUP BY </w:t>
+      </w:r>
+      <w:r>
+        <w:rPr>
+          <w:rFonts w:hint="eastAsia"/>
+        </w:rPr>
+        <w:t>操作。临时表主要是在排序和分组过程中创建，因为不需要排序和分组，也就不需要创建临时表）。</w:t>
+      </w:r>
+    </w:p>
+    <w:p>
+      <w:r>
+        <w:rPr>
+          <w:rFonts w:hint="eastAsia"/>
+        </w:rPr>
+        <w:t>将随机</w:t>
+      </w:r>
+      <w:r>
+        <w:rPr>
+          <w:rFonts w:hint="eastAsia"/>
+        </w:rPr>
+        <w:t xml:space="preserve"> I/O </w:t>
+      </w:r>
+      <w:r>
+        <w:rPr>
+          <w:rFonts w:hint="eastAsia"/>
+        </w:rPr>
+        <w:t>变为顺序</w:t>
+      </w:r>
+      <w:r>
+        <w:rPr>
+          <w:rFonts w:hint="eastAsia"/>
+        </w:rPr>
+        <w:t xml:space="preserve"> I/O</w:t>
+      </w:r>
+      <w:r>
+        <w:rPr>
+          <w:rFonts w:hint="eastAsia"/>
+        </w:rPr>
+        <w:t>（</w:t>
+      </w:r>
+      <w:r>
+        <w:rPr>
+          <w:rFonts w:hint="eastAsia"/>
+        </w:rPr>
+        <w:t xml:space="preserve">B+Tree </w:t>
+      </w:r>
+      <w:r>
+        <w:rPr>
+          <w:rFonts w:hint="eastAsia"/>
+        </w:rPr>
+        <w:t>索引是有序的，会将相邻的数据都存储在一起）。</w:t>
+      </w:r>
+    </w:p>
     <w:p>
       <w:bookmarkStart w:id="0" w:name="_GoBack"/>
       <w:bookmarkEnd w:id="0"/>
     </w:p>
-    <w:p/>
     <w:p/>
     <w:p/>
     <w:sectPr>

</xml_diff>

<commit_message>
Add usage conditions of index.
</commit_message>
<xml_diff>
--- a/mysql/cn.docx
+++ b/mysql/cn.docx
@@ -1248,6 +1248,39 @@
           <w:rFonts w:hint="eastAsia"/>
         </w:rPr>
         <w:t>索引是有序的，会将相邻的数据都存储在一起）。</w:t>
+      </w:r>
+    </w:p>
+    <w:p/>
+    <w:p>
+      <w:r>
+        <w:rPr>
+          <w:rFonts w:hint="eastAsia"/>
+        </w:rPr>
+        <w:t>索引的使用条件</w:t>
+      </w:r>
+    </w:p>
+    <w:p>
+      <w:r>
+        <w:rPr>
+          <w:rFonts w:hint="eastAsia"/>
+        </w:rPr>
+        <w:t>对于非常小的表、大部分情况下简单的全表扫描比建立索引更高效；</w:t>
+      </w:r>
+    </w:p>
+    <w:p>
+      <w:r>
+        <w:rPr>
+          <w:rFonts w:hint="eastAsia"/>
+        </w:rPr>
+        <w:t>对于中到大型的表，索引就非常有效；</w:t>
+      </w:r>
+    </w:p>
+    <w:p>
+      <w:r>
+        <w:rPr>
+          <w:rFonts w:hint="eastAsia"/>
+        </w:rPr>
+        <w:t>但是对于特大型的表，建立和维护索引的代价将会随之增长。这种情况下，需要用到一种技术可以直接区分出需要查询的一组数据，而不是一条记录一条记录地匹配，例如可以使用分区技术。</w:t>
       </w:r>
     </w:p>
     <w:p>

</xml_diff>

<commit_message>
Add optimize data access.
</commit_message>
<xml_diff>
--- a/mysql/cn.docx
+++ b/mysql/cn.docx
@@ -1410,12 +1410,124 @@
         <w:t>扫描的行数</w:t>
       </w:r>
     </w:p>
+    <w:p/>
+    <w:p>
+      <w:pPr>
+        <w:rPr>
+          <w:rFonts w:hint="eastAsia"/>
+        </w:rPr>
+      </w:pPr>
+      <w:r>
+        <w:rPr>
+          <w:rFonts w:hint="eastAsia"/>
+        </w:rPr>
+        <w:t>优化数据访问</w:t>
+      </w:r>
+    </w:p>
+    <w:p>
+      <w:r>
+        <w:rPr>
+          <w:rFonts w:hint="eastAsia"/>
+        </w:rPr>
+        <w:t xml:space="preserve">1. </w:t>
+      </w:r>
+      <w:r>
+        <w:rPr>
+          <w:rFonts w:hint="eastAsia"/>
+        </w:rPr>
+        <w:t>减少请求的数据量</w:t>
+      </w:r>
+    </w:p>
+    <w:p>
+      <w:pPr>
+        <w:rPr>
+          <w:rFonts w:hint="eastAsia"/>
+        </w:rPr>
+      </w:pPr>
+      <w:r>
+        <w:rPr>
+          <w:rFonts w:hint="eastAsia"/>
+        </w:rPr>
+        <w:t>只返回必要的列：最好不要使用</w:t>
+      </w:r>
+      <w:r>
+        <w:rPr>
+          <w:rFonts w:hint="eastAsia"/>
+        </w:rPr>
+        <w:t xml:space="preserve"> SELECT * </w:t>
+      </w:r>
+      <w:r>
+        <w:rPr>
+          <w:rFonts w:hint="eastAsia"/>
+        </w:rPr>
+        <w:t>语句。</w:t>
+      </w:r>
+    </w:p>
+    <w:p>
+      <w:pPr>
+        <w:rPr>
+          <w:rFonts w:hint="eastAsia"/>
+        </w:rPr>
+      </w:pPr>
+      <w:r>
+        <w:rPr>
+          <w:rFonts w:hint="eastAsia"/>
+        </w:rPr>
+        <w:t>只返回必要的行：使用</w:t>
+      </w:r>
+      <w:r>
+        <w:rPr>
+          <w:rFonts w:hint="eastAsia"/>
+        </w:rPr>
+        <w:t xml:space="preserve"> LIMIT </w:t>
+      </w:r>
+      <w:r>
+        <w:rPr>
+          <w:rFonts w:hint="eastAsia"/>
+        </w:rPr>
+        <w:t>语句来限制返回的数据。</w:t>
+      </w:r>
+    </w:p>
+    <w:p>
+      <w:pPr>
+        <w:rPr>
+          <w:rFonts w:hint="eastAsia"/>
+        </w:rPr>
+      </w:pPr>
+      <w:r>
+        <w:rPr>
+          <w:rFonts w:hint="eastAsia"/>
+        </w:rPr>
+        <w:t>缓存重复查询的数据：使用缓存可以避免在数据库中进行查询，特别在要查询的数据经常被重复查询时，缓存带来的查询性能提升将会是非常明显的。</w:t>
+      </w:r>
+    </w:p>
+    <w:p>
+      <w:r>
+        <w:rPr>
+          <w:rFonts w:hint="eastAsia"/>
+        </w:rPr>
+        <w:t xml:space="preserve">2. </w:t>
+      </w:r>
+      <w:r>
+        <w:rPr>
+          <w:rFonts w:hint="eastAsia"/>
+        </w:rPr>
+        <w:t>减少服务器端扫描的行数</w:t>
+      </w:r>
+    </w:p>
+    <w:p>
+      <w:r>
+        <w:rPr>
+          <w:rFonts w:hint="eastAsia"/>
+        </w:rPr>
+        <w:t>最有效的方式是使用索引来覆盖查询。</w:t>
+      </w:r>
+    </w:p>
+    <w:p/>
     <w:p>
       <w:bookmarkStart w:id="0" w:name="_GoBack"/>
       <w:bookmarkEnd w:id="0"/>
     </w:p>
-    <w:p/>
-    <w:p/>
     <w:sectPr>
       <w:pgSz w:w="12240" w:h="15840"/>
       <w:pgMar w:top="1440" w:right="1440" w:bottom="1440" w:left="1440" w:header="720" w:footer="720" w:gutter="0"/>

</xml_diff>

<commit_message>
Add decompose large join query.
</commit_message>
<xml_diff>
--- a/mysql/cn.docx
+++ b/mysql/cn.docx
@@ -1552,6 +1552,125 @@
           <w:rFonts w:hint="eastAsia"/>
         </w:rPr>
         <w:t>一个大查询如果一次性执行的话，可能一次锁住很多数据、占满整个事务日志、耗尽系统资源、阻塞很多小的但重要的查询。</w:t>
+      </w:r>
+    </w:p>
+    <w:p/>
+    <w:p>
+      <w:r>
+        <w:rPr>
+          <w:rFonts w:hint="eastAsia"/>
+        </w:rPr>
+        <w:t xml:space="preserve">2. </w:t>
+      </w:r>
+      <w:r>
+        <w:rPr>
+          <w:rFonts w:hint="eastAsia"/>
+        </w:rPr>
+        <w:t>分解大连接查询</w:t>
+      </w:r>
+    </w:p>
+    <w:p>
+      <w:r>
+        <w:rPr>
+          <w:rFonts w:hint="eastAsia"/>
+        </w:rPr>
+        <w:t>将一个大连接查询分解成对每一个表进行一次单表查询，然后在应用程序中进行关联，这样做的好处有：</w:t>
+      </w:r>
+    </w:p>
+    <w:p>
+      <w:pPr>
+        <w:rPr>
+          <w:rFonts w:hint="eastAsia"/>
+        </w:rPr>
+      </w:pPr>
+      <w:r>
+        <w:rPr>
+          <w:rFonts w:hint="eastAsia"/>
+        </w:rPr>
+        <w:t>让缓存更高效。对于连接查询，如果其中一个表发生变化，那么整个查询缓存就无法使用。而分解后的多个查询，即使其中一个表发生变化，对其它表的查询缓存依然可以使用。</w:t>
+      </w:r>
+    </w:p>
+    <w:p>
+      <w:pPr>
+        <w:rPr>
+          <w:rFonts w:hint="eastAsia"/>
+        </w:rPr>
+      </w:pPr>
+      <w:r>
+        <w:rPr>
+          <w:rFonts w:hint="eastAsia"/>
+        </w:rPr>
+        <w:t>分解成多个单表查询，这些单表查询的缓存结果更可能被其它查询使用到，从而减少冗余记录的查询。</w:t>
+      </w:r>
+    </w:p>
+    <w:p>
+      <w:pPr>
+        <w:rPr>
+          <w:rFonts w:hint="eastAsia"/>
+        </w:rPr>
+      </w:pPr>
+      <w:r>
+        <w:rPr>
+          <w:rFonts w:hint="eastAsia"/>
+        </w:rPr>
+        <w:t>减少锁竞争；</w:t>
+      </w:r>
+    </w:p>
+    <w:p>
+      <w:pPr>
+        <w:rPr>
+          <w:rFonts w:hint="eastAsia"/>
+        </w:rPr>
+      </w:pPr>
+      <w:r>
+        <w:rPr>
+          <w:rFonts w:hint="eastAsia"/>
+        </w:rPr>
+        <w:t>在应用层进行连接，可以更容易对数据库进行拆分，从而更容易做到高性能和可伸缩。</w:t>
+      </w:r>
+    </w:p>
+    <w:p>
+      <w:r>
+        <w:rPr>
+          <w:rFonts w:hint="eastAsia"/>
+        </w:rPr>
+        <w:t>查询本身效率也可能会有所提升。例如下面的例子中，使用</w:t>
+      </w:r>
+      <w:r>
+        <w:rPr>
+          <w:rFonts w:hint="eastAsia"/>
+        </w:rPr>
+        <w:t xml:space="preserve"> IN() </w:t>
+      </w:r>
+      <w:r>
+        <w:rPr>
+          <w:rFonts w:hint="eastAsia"/>
+        </w:rPr>
+        <w:t>代替连接查询，可以让</w:t>
+      </w:r>
+      <w:r>
+        <w:rPr>
+          <w:rFonts w:hint="eastAsia"/>
+        </w:rPr>
+        <w:t xml:space="preserve"> MySQL </w:t>
+      </w:r>
+      <w:r>
+        <w:rPr>
+          <w:rFonts w:hint="eastAsia"/>
+        </w:rPr>
+        <w:t>按照</w:t>
+      </w:r>
+      <w:r>
+        <w:rPr>
+          <w:rFonts w:hint="eastAsia"/>
+        </w:rPr>
+        <w:t xml:space="preserve"> ID </w:t>
+      </w:r>
+      <w:r>
+        <w:rPr>
+          <w:rFonts w:hint="eastAsia"/>
+        </w:rPr>
+        <w:t>顺序进行查询，这可能比随机的连接要更高效。</w:t>
       </w:r>
     </w:p>
     <w:p>

</xml_diff>

<commit_message>
Add read and write separation.
</commit_message>
<xml_diff>
--- a/mysql/cn.docx
+++ b/mysql/cn.docx
@@ -3337,6 +3337,90 @@
           <w:rFonts w:hint="eastAsia"/>
         </w:rPr>
         <w:t>语句。</w:t>
+      </w:r>
+    </w:p>
+    <w:p/>
+    <w:p>
+      <w:r>
+        <w:rPr>
+          <w:rFonts w:hint="eastAsia"/>
+        </w:rPr>
+        <w:t>读写分离</w:t>
+      </w:r>
+    </w:p>
+    <w:p>
+      <w:r>
+        <w:rPr>
+          <w:rFonts w:hint="eastAsia"/>
+        </w:rPr>
+        <w:t>主服务器处理写操作以及实时性要求比较高的读操作，而从服务器处理读操作。</w:t>
+      </w:r>
+    </w:p>
+    <w:p>
+      <w:r>
+        <w:rPr>
+          <w:rFonts w:hint="eastAsia"/>
+        </w:rPr>
+        <w:t>读写分离能提高性能的原因在于：</w:t>
+      </w:r>
+    </w:p>
+    <w:p>
+      <w:pPr>
+        <w:rPr>
+          <w:rFonts w:hint="eastAsia"/>
+        </w:rPr>
+      </w:pPr>
+      <w:r>
+        <w:rPr>
+          <w:rFonts w:hint="eastAsia"/>
+        </w:rPr>
+        <w:t>主从服务器负责各自的读和写，极大程度缓解了锁的争用；</w:t>
+      </w:r>
+    </w:p>
+    <w:p>
+      <w:pPr>
+        <w:rPr>
+          <w:rFonts w:hint="eastAsia"/>
+        </w:rPr>
+      </w:pPr>
+      <w:r>
+        <w:rPr>
+          <w:rFonts w:hint="eastAsia"/>
+        </w:rPr>
+        <w:t>从服务器可以使用</w:t>
+      </w:r>
+      <w:r>
+        <w:rPr>
+          <w:rFonts w:hint="eastAsia"/>
+        </w:rPr>
+        <w:t xml:space="preserve"> MyISAM</w:t>
+      </w:r>
+      <w:r>
+        <w:rPr>
+          <w:rFonts w:hint="eastAsia"/>
+        </w:rPr>
+        <w:t>，提升查询性能以及节约系统开销；</w:t>
+      </w:r>
+    </w:p>
+    <w:p>
+      <w:pPr>
+        <w:rPr>
+          <w:rFonts w:hint="eastAsia"/>
+        </w:rPr>
+      </w:pPr>
+      <w:r>
+        <w:rPr>
+          <w:rFonts w:hint="eastAsia"/>
+        </w:rPr>
+        <w:t>增加冗余，提高可用性。</w:t>
+      </w:r>
+    </w:p>
+    <w:p>
+      <w:r>
+        <w:rPr>
+          <w:rFonts w:hint="eastAsia"/>
+        </w:rPr>
+        <w:t>读写分离常用代理方式来实现，代理服务器接收应用层传来的读写请求，然后决定转发到哪个服务器。</w:t>
       </w:r>
     </w:p>
     <w:p>

</xml_diff>